<commit_message>
committing changes in project documentation and completion form
</commit_message>
<xml_diff>
--- a/ProjectCompletionFormFall_2020.docx
+++ b/ProjectCompletionFormFall_2020.docx
@@ -221,8 +221,6 @@
         </w:rPr>
         <w:t>,Zhengrui</w:t>
       </w:r>
-      <w:bookmarkStart w:id="0" w:name="_GoBack"/>
-      <w:bookmarkEnd w:id="0"/>
       <w:proofErr w:type="spellEnd"/>
       <w:proofErr w:type="gramEnd"/>
     </w:p>
@@ -380,7 +378,7 @@
                 <w:rFonts w:ascii="Arial" w:hAnsi="Arial" w:cs="Arial"/>
                 <w:b/>
               </w:rPr>
-              <w:t>S536887</w:t>
+              <w:t>1</w:t>
             </w:r>
           </w:p>
         </w:tc>
@@ -433,7 +431,7 @@
               <w:rPr>
                 <w:b/>
               </w:rPr>
-              <w:t>S537154</w:t>
+              <w:t>2</w:t>
             </w:r>
           </w:p>
         </w:tc>
@@ -457,16 +455,20 @@
               <w:rPr>
                 <w:b/>
               </w:rPr>
-              <w:t xml:space="preserve">Satish Kumar </w:t>
+              <w:t>Kavya Myla</w:t>
             </w:r>
-            <w:proofErr w:type="spellStart"/>
             <w:r>
               <w:rPr>
                 <w:b/>
               </w:rPr>
-              <w:t>Mandapalli</w:t>
+              <w:t>pu</w:t>
             </w:r>
-            <w:proofErr w:type="spellEnd"/>
+            <w:r>
+              <w:rPr>
+                <w:b/>
+              </w:rPr>
+              <w:t>rapu</w:t>
+            </w:r>
           </w:p>
         </w:tc>
       </w:tr>
@@ -494,7 +496,60 @@
               <w:rPr>
                 <w:b/>
               </w:rPr>
-              <w:t>S536972</w:t>
+              <w:t>3</w:t>
+            </w:r>
+          </w:p>
+        </w:tc>
+        <w:tc>
+          <w:tcPr>
+            <w:tcW w:w="7963" w:type="dxa"/>
+          </w:tcPr>
+          <w:p>
+            <w:pPr>
+              <w:pStyle w:val="NormalWeb"/>
+              <w:tabs>
+                <w:tab w:val="right" w:leader="underscore" w:pos="9180"/>
+              </w:tabs>
+              <w:spacing w:before="120" w:beforeAutospacing="0" w:after="0" w:afterAutospacing="0"/>
+              <w:jc w:val="center"/>
+              <w:rPr>
+                <w:b/>
+              </w:rPr>
+            </w:pPr>
+            <w:r>
+              <w:rPr>
+                <w:b/>
+              </w:rPr>
+              <w:t>Rethima Reddy Polam</w:t>
+            </w:r>
+          </w:p>
+        </w:tc>
+      </w:tr>
+      <w:tr>
+        <w:trPr>
+          <w:trHeight w:val="355"/>
+        </w:trPr>
+        <w:tc>
+          <w:tcPr>
+            <w:tcW w:w="1775" w:type="dxa"/>
+          </w:tcPr>
+          <w:p>
+            <w:pPr>
+              <w:pStyle w:val="NormalWeb"/>
+              <w:tabs>
+                <w:tab w:val="right" w:leader="underscore" w:pos="9180"/>
+              </w:tabs>
+              <w:spacing w:before="120" w:beforeAutospacing="0" w:after="0" w:afterAutospacing="0"/>
+              <w:jc w:val="center"/>
+              <w:rPr>
+                <w:b/>
+              </w:rPr>
+            </w:pPr>
+            <w:r>
+              <w:rPr>
+                <w:b/>
+              </w:rPr>
+              <w:t>4</w:t>
             </w:r>
           </w:p>
         </w:tc>
@@ -547,7 +602,7 @@
               <w:rPr>
                 <w:b/>
               </w:rPr>
-              <w:t>S537520</w:t>
+              <w:t>5</w:t>
             </w:r>
           </w:p>
         </w:tc>
@@ -572,23 +627,15 @@
               <w:rPr>
                 <w:b/>
               </w:rPr>
-              <w:t>Sravani</w:t>
+              <w:t>SatishKumar</w:t>
             </w:r>
             <w:proofErr w:type="spellEnd"/>
             <w:r>
               <w:rPr>
                 <w:b/>
               </w:rPr>
-              <w:t xml:space="preserve"> </w:t>
+              <w:t xml:space="preserve"> Mandapalli</w:t>
             </w:r>
-            <w:proofErr w:type="spellStart"/>
-            <w:r>
-              <w:rPr>
-                <w:b/>
-              </w:rPr>
-              <w:t>Jaidi</w:t>
-            </w:r>
-            <w:proofErr w:type="spellEnd"/>
           </w:p>
         </w:tc>
       </w:tr>
@@ -616,7 +663,7 @@
               <w:rPr>
                 <w:b/>
               </w:rPr>
-              <w:t>S536886</w:t>
+              <w:t>6</w:t>
             </w:r>
           </w:p>
         </w:tc>
@@ -636,107 +683,18 @@
                 <w:b/>
               </w:rPr>
             </w:pPr>
-            <w:proofErr w:type="spellStart"/>
             <w:r>
               <w:rPr>
                 <w:b/>
               </w:rPr>
-              <w:t>Kavya</w:t>
-            </w:r>
-            <w:proofErr w:type="spellEnd"/>
-            <w:r>
-              <w:rPr>
-                <w:b/>
-              </w:rPr>
-              <w:t xml:space="preserve"> </w:t>
+              <w:t xml:space="preserve">Sravani </w:t>
             </w:r>
             <w:proofErr w:type="spellStart"/>
             <w:r>
               <w:rPr>
                 <w:b/>
               </w:rPr>
-              <w:t>Myla</w:t>
-            </w:r>
-            <w:r>
-              <w:rPr>
-                <w:b/>
-              </w:rPr>
-              <w:t>pu</w:t>
-            </w:r>
-            <w:r>
-              <w:rPr>
-                <w:b/>
-              </w:rPr>
-              <w:t>rapu</w:t>
-            </w:r>
-            <w:proofErr w:type="spellEnd"/>
-          </w:p>
-        </w:tc>
-      </w:tr>
-      <w:tr>
-        <w:trPr>
-          <w:trHeight w:val="355"/>
-        </w:trPr>
-        <w:tc>
-          <w:tcPr>
-            <w:tcW w:w="1775" w:type="dxa"/>
-          </w:tcPr>
-          <w:p>
-            <w:pPr>
-              <w:pStyle w:val="NormalWeb"/>
-              <w:tabs>
-                <w:tab w:val="right" w:leader="underscore" w:pos="9180"/>
-              </w:tabs>
-              <w:spacing w:before="120" w:beforeAutospacing="0" w:after="0" w:afterAutospacing="0"/>
-              <w:jc w:val="center"/>
-              <w:rPr>
-                <w:b/>
-              </w:rPr>
-            </w:pPr>
-            <w:r>
-              <w:rPr>
-                <w:b/>
-              </w:rPr>
-              <w:t>S537157</w:t>
-            </w:r>
-          </w:p>
-        </w:tc>
-        <w:tc>
-          <w:tcPr>
-            <w:tcW w:w="7963" w:type="dxa"/>
-          </w:tcPr>
-          <w:p>
-            <w:pPr>
-              <w:pStyle w:val="NormalWeb"/>
-              <w:tabs>
-                <w:tab w:val="right" w:leader="underscore" w:pos="9180"/>
-              </w:tabs>
-              <w:spacing w:before="120" w:beforeAutospacing="0" w:after="0" w:afterAutospacing="0"/>
-              <w:jc w:val="center"/>
-              <w:rPr>
-                <w:b/>
-              </w:rPr>
-            </w:pPr>
-            <w:proofErr w:type="spellStart"/>
-            <w:r>
-              <w:rPr>
-                <w:b/>
-              </w:rPr>
-              <w:t>Rethima</w:t>
-            </w:r>
-            <w:proofErr w:type="spellEnd"/>
-            <w:r>
-              <w:rPr>
-                <w:b/>
-              </w:rPr>
-              <w:t xml:space="preserve"> Reddy </w:t>
-            </w:r>
-            <w:proofErr w:type="spellStart"/>
-            <w:r>
-              <w:rPr>
-                <w:b/>
-              </w:rPr>
-              <w:t>Polam</w:t>
+              <w:t>Jaidi</w:t>
             </w:r>
             <w:proofErr w:type="spellEnd"/>
           </w:p>
@@ -941,6 +899,8 @@
         </w:rPr>
         <w:t>cle one of the below categories:</w:t>
       </w:r>
+      <w:bookmarkStart w:id="0" w:name="_GoBack"/>
+      <w:bookmarkEnd w:id="0"/>
     </w:p>
     <w:p>
       <w:pPr>

</xml_diff>